<commit_message>
Added ER Diagram. Spec document still needs work
</commit_message>
<xml_diff>
--- a/docs/Specifications Document CSC490.docx
+++ b/docs/Specifications Document CSC490.docx
@@ -111,6 +111,221 @@
         </w:rPr>
         <w:t xml:space="preserve">The GUI for the main system and the subsystems will look similar and will have similar functions. The main design of this system is to be easily accessible and easy to use, so the GUI will be simple and basic.  </w:t>
       </w:r>
+    </w:p>
+    <w:p>
+      <w:pPr>
+        <w:spacing w:line="480" w:lineRule="auto"/>
+        <w:rPr>
+          <w:rFonts w:ascii="Times New Roman" w:eastAsia="Times New Roman" w:hAnsi="Times New Roman" w:cs="Times New Roman"/>
+          <w:sz w:val="24"/>
+          <w:szCs w:val="24"/>
+        </w:rPr>
+      </w:pPr>
+    </w:p>
+    <w:p>
+      <w:pPr>
+        <w:spacing w:line="480" w:lineRule="auto"/>
+        <w:rPr>
+          <w:rFonts w:ascii="Times New Roman" w:eastAsia="Times New Roman" w:hAnsi="Times New Roman" w:cs="Times New Roman"/>
+          <w:sz w:val="24"/>
+          <w:szCs w:val="24"/>
+        </w:rPr>
+      </w:pPr>
+    </w:p>
+    <w:p>
+      <w:pPr>
+        <w:spacing w:line="480" w:lineRule="auto"/>
+        <w:rPr>
+          <w:rFonts w:ascii="Times New Roman" w:eastAsia="Times New Roman" w:hAnsi="Times New Roman" w:cs="Times New Roman"/>
+          <w:sz w:val="24"/>
+          <w:szCs w:val="24"/>
+        </w:rPr>
+      </w:pPr>
+    </w:p>
+    <w:p>
+      <w:pPr>
+        <w:spacing w:line="480" w:lineRule="auto"/>
+        <w:rPr>
+          <w:rFonts w:ascii="Times New Roman" w:eastAsia="Times New Roman" w:hAnsi="Times New Roman" w:cs="Times New Roman"/>
+          <w:sz w:val="24"/>
+          <w:szCs w:val="24"/>
+        </w:rPr>
+      </w:pPr>
+    </w:p>
+    <w:p>
+      <w:pPr>
+        <w:spacing w:line="480" w:lineRule="auto"/>
+        <w:rPr>
+          <w:rFonts w:ascii="Times New Roman" w:eastAsia="Times New Roman" w:hAnsi="Times New Roman" w:cs="Times New Roman"/>
+          <w:sz w:val="24"/>
+          <w:szCs w:val="24"/>
+        </w:rPr>
+      </w:pPr>
+    </w:p>
+    <w:p>
+      <w:pPr>
+        <w:spacing w:line="480" w:lineRule="auto"/>
+        <w:rPr>
+          <w:rFonts w:ascii="Times New Roman" w:eastAsia="Times New Roman" w:hAnsi="Times New Roman" w:cs="Times New Roman"/>
+          <w:sz w:val="24"/>
+          <w:szCs w:val="24"/>
+        </w:rPr>
+      </w:pPr>
+    </w:p>
+    <w:p>
+      <w:pPr>
+        <w:spacing w:line="480" w:lineRule="auto"/>
+        <w:rPr>
+          <w:rFonts w:ascii="Times New Roman" w:eastAsia="Times New Roman" w:hAnsi="Times New Roman" w:cs="Times New Roman"/>
+          <w:sz w:val="24"/>
+          <w:szCs w:val="24"/>
+        </w:rPr>
+      </w:pPr>
+    </w:p>
+    <w:p>
+      <w:pPr>
+        <w:spacing w:line="480" w:lineRule="auto"/>
+        <w:rPr>
+          <w:rFonts w:ascii="Times New Roman" w:eastAsia="Times New Roman" w:hAnsi="Times New Roman" w:cs="Times New Roman"/>
+          <w:sz w:val="24"/>
+          <w:szCs w:val="24"/>
+        </w:rPr>
+      </w:pPr>
+    </w:p>
+    <w:p>
+      <w:pPr>
+        <w:spacing w:line="480" w:lineRule="auto"/>
+        <w:rPr>
+          <w:rFonts w:ascii="Times New Roman" w:eastAsia="Times New Roman" w:hAnsi="Times New Roman" w:cs="Times New Roman"/>
+          <w:sz w:val="24"/>
+          <w:szCs w:val="24"/>
+        </w:rPr>
+      </w:pPr>
+    </w:p>
+    <w:p>
+      <w:pPr>
+        <w:spacing w:line="480" w:lineRule="auto"/>
+        <w:rPr>
+          <w:rFonts w:ascii="Times New Roman" w:eastAsia="Times New Roman" w:hAnsi="Times New Roman" w:cs="Times New Roman"/>
+          <w:sz w:val="24"/>
+          <w:szCs w:val="24"/>
+        </w:rPr>
+      </w:pPr>
+    </w:p>
+    <w:p>
+      <w:pPr>
+        <w:spacing w:line="480" w:lineRule="auto"/>
+        <w:rPr>
+          <w:rFonts w:ascii="Times New Roman" w:eastAsia="Times New Roman" w:hAnsi="Times New Roman" w:cs="Times New Roman"/>
+          <w:sz w:val="24"/>
+          <w:szCs w:val="24"/>
+        </w:rPr>
+      </w:pPr>
+    </w:p>
+    <w:p>
+      <w:pPr>
+        <w:spacing w:line="480" w:lineRule="auto"/>
+        <w:rPr>
+          <w:rFonts w:ascii="Times New Roman" w:eastAsia="Times New Roman" w:hAnsi="Times New Roman" w:cs="Times New Roman"/>
+          <w:sz w:val="24"/>
+          <w:szCs w:val="24"/>
+        </w:rPr>
+      </w:pPr>
+    </w:p>
+    <w:p>
+      <w:pPr>
+        <w:spacing w:line="480" w:lineRule="auto"/>
+        <w:rPr>
+          <w:rFonts w:ascii="Times New Roman" w:eastAsia="Times New Roman" w:hAnsi="Times New Roman" w:cs="Times New Roman"/>
+          <w:sz w:val="24"/>
+          <w:szCs w:val="24"/>
+        </w:rPr>
+      </w:pPr>
+    </w:p>
+    <w:p>
+      <w:pPr>
+        <w:spacing w:line="480" w:lineRule="auto"/>
+        <w:rPr>
+          <w:rFonts w:ascii="Times New Roman" w:eastAsia="Times New Roman" w:hAnsi="Times New Roman" w:cs="Times New Roman"/>
+          <w:sz w:val="24"/>
+          <w:szCs w:val="24"/>
+        </w:rPr>
+      </w:pPr>
+    </w:p>
+    <w:p>
+      <w:pPr>
+        <w:spacing w:line="480" w:lineRule="auto"/>
+        <w:rPr>
+          <w:rFonts w:ascii="Times New Roman" w:eastAsia="Times New Roman" w:hAnsi="Times New Roman" w:cs="Times New Roman"/>
+          <w:sz w:val="24"/>
+          <w:szCs w:val="24"/>
+        </w:rPr>
+      </w:pPr>
+    </w:p>
+    <w:p>
+      <w:pPr>
+        <w:spacing w:line="480" w:lineRule="auto"/>
+        <w:rPr>
+          <w:rFonts w:ascii="Times New Roman" w:eastAsia="Times New Roman" w:hAnsi="Times New Roman" w:cs="Times New Roman"/>
+          <w:sz w:val="24"/>
+          <w:szCs w:val="24"/>
+        </w:rPr>
+      </w:pPr>
+    </w:p>
+    <w:p>
+      <w:pPr>
+        <w:spacing w:line="480" w:lineRule="auto"/>
+        <w:rPr>
+          <w:rFonts w:ascii="Times New Roman" w:eastAsia="Times New Roman" w:hAnsi="Times New Roman" w:cs="Times New Roman"/>
+          <w:sz w:val="24"/>
+          <w:szCs w:val="24"/>
+        </w:rPr>
+      </w:pPr>
+    </w:p>
+    <w:p>
+      <w:pPr>
+        <w:spacing w:line="480" w:lineRule="auto"/>
+        <w:rPr>
+          <w:rFonts w:ascii="Times New Roman" w:eastAsia="Times New Roman" w:hAnsi="Times New Roman" w:cs="Times New Roman"/>
+          <w:sz w:val="24"/>
+          <w:szCs w:val="24"/>
+        </w:rPr>
+      </w:pPr>
+    </w:p>
+    <w:p>
+      <w:pPr>
+        <w:spacing w:line="480" w:lineRule="auto"/>
+        <w:rPr>
+          <w:rFonts w:ascii="Times New Roman" w:eastAsia="Times New Roman" w:hAnsi="Times New Roman" w:cs="Times New Roman"/>
+          <w:b/>
+          <w:bCs/>
+          <w:sz w:val="24"/>
+          <w:szCs w:val="24"/>
+        </w:rPr>
+      </w:pPr>
+      <w:r>
+        <w:rPr>
+          <w:rFonts w:ascii="Times New Roman" w:eastAsia="Times New Roman" w:hAnsi="Times New Roman" w:cs="Times New Roman"/>
+          <w:b/>
+          <w:bCs/>
+          <w:sz w:val="24"/>
+          <w:szCs w:val="24"/>
+        </w:rPr>
+        <w:lastRenderedPageBreak/>
+        <w:t>A2: Class Diagram</w:t>
+      </w:r>
+    </w:p>
+    <w:p>
+      <w:pPr>
+        <w:spacing w:line="480" w:lineRule="auto"/>
+        <w:rPr>
+          <w:rFonts w:ascii="Times New Roman" w:eastAsia="Times New Roman" w:hAnsi="Times New Roman" w:cs="Times New Roman"/>
+          <w:b/>
+          <w:bCs/>
+          <w:sz w:val="24"/>
+          <w:szCs w:val="24"/>
+        </w:rPr>
+      </w:pPr>
       <w:bookmarkStart w:id="0" w:name="_GoBack"/>
       <w:bookmarkEnd w:id="0"/>
     </w:p>

</xml_diff>

<commit_message>
Added State Diagram. Waiting on Use-Case Diagram and Wireframe
</commit_message>
<xml_diff>
--- a/docs/Specifications Document CSC490.docx
+++ b/docs/Specifications Document CSC490.docx
@@ -24,92 +24,318 @@
           <w:sz w:val="24"/>
           <w:szCs w:val="24"/>
         </w:rPr>
-        <w:t xml:space="preserve">Specifications Document for </w:t>
+        <w:t xml:space="preserve">Specifications Document for Who’s Joe? Joe Coffee </w:t>
+      </w:r>
+    </w:p>
+    <w:p>
+      <w:pPr>
+        <w:spacing w:line="240" w:lineRule="auto"/>
+        <w:jc w:val="center"/>
+        <w:rPr>
+          <w:rFonts w:ascii="Times New Roman" w:eastAsia="Times New Roman" w:hAnsi="Times New Roman" w:cs="Times New Roman"/>
+          <w:sz w:val="24"/>
+          <w:szCs w:val="24"/>
+        </w:rPr>
+      </w:pPr>
+      <w:r>
+        <w:rPr>
+          <w:rFonts w:ascii="Times New Roman" w:eastAsia="Times New Roman" w:hAnsi="Times New Roman" w:cs="Times New Roman"/>
+          <w:sz w:val="24"/>
+          <w:szCs w:val="24"/>
+        </w:rPr>
+        <w:t>Written by: Henry Reichard, Matthew Malzahn, Mikael Williams</w:t>
+      </w:r>
+    </w:p>
+    <w:p>
+      <w:pPr>
+        <w:spacing w:line="240" w:lineRule="auto"/>
+        <w:jc w:val="center"/>
+        <w:rPr>
+          <w:rFonts w:ascii="Times New Roman" w:eastAsia="Times New Roman" w:hAnsi="Times New Roman" w:cs="Times New Roman"/>
+          <w:sz w:val="28"/>
+          <w:szCs w:val="28"/>
+        </w:rPr>
+      </w:pPr>
+    </w:p>
+    <w:p>
+      <w:pPr>
+        <w:spacing w:line="480" w:lineRule="auto"/>
+        <w:rPr>
+          <w:rFonts w:ascii="Times New Roman" w:eastAsia="Times New Roman" w:hAnsi="Times New Roman" w:cs="Times New Roman"/>
+          <w:b/>
+          <w:sz w:val="24"/>
+          <w:szCs w:val="24"/>
+        </w:rPr>
+      </w:pPr>
+      <w:r>
+        <w:rPr>
+          <w:rFonts w:ascii="Times New Roman" w:eastAsia="Times New Roman" w:hAnsi="Times New Roman" w:cs="Times New Roman"/>
+          <w:b/>
+          <w:sz w:val="24"/>
+          <w:szCs w:val="24"/>
+        </w:rPr>
+        <w:t>A1: GUI</w:t>
+      </w:r>
+    </w:p>
+    <w:p>
+      <w:pPr>
+        <w:spacing w:line="480" w:lineRule="auto"/>
+        <w:rPr>
+          <w:rFonts w:ascii="Times New Roman" w:eastAsia="Times New Roman" w:hAnsi="Times New Roman" w:cs="Times New Roman"/>
+          <w:sz w:val="24"/>
+          <w:szCs w:val="24"/>
+        </w:rPr>
+      </w:pPr>
+      <w:r>
+        <w:rPr>
+          <w:rFonts w:ascii="Times New Roman" w:eastAsia="Times New Roman" w:hAnsi="Times New Roman" w:cs="Times New Roman"/>
+          <w:sz w:val="24"/>
+          <w:szCs w:val="24"/>
+        </w:rPr>
+        <w:t xml:space="preserve">The GUI for the main system and the subsystems will look similar and will have similar functions. The main design of this system is to be easily accessible and easy to use, so the GUI will be simple and basic.  </w:t>
+      </w:r>
+    </w:p>
+    <w:p>
+      <w:pPr>
+        <w:spacing w:line="480" w:lineRule="auto"/>
+        <w:rPr>
+          <w:rFonts w:ascii="Times New Roman" w:eastAsia="Times New Roman" w:hAnsi="Times New Roman" w:cs="Times New Roman"/>
+          <w:sz w:val="24"/>
+          <w:szCs w:val="24"/>
+        </w:rPr>
+      </w:pPr>
+    </w:p>
+    <w:p>
+      <w:pPr>
+        <w:spacing w:line="480" w:lineRule="auto"/>
+        <w:rPr>
+          <w:rFonts w:ascii="Times New Roman" w:eastAsia="Times New Roman" w:hAnsi="Times New Roman" w:cs="Times New Roman"/>
+          <w:sz w:val="24"/>
+          <w:szCs w:val="24"/>
+        </w:rPr>
+      </w:pPr>
+    </w:p>
+    <w:p>
+      <w:pPr>
+        <w:spacing w:line="480" w:lineRule="auto"/>
+        <w:rPr>
+          <w:rFonts w:ascii="Times New Roman" w:eastAsia="Times New Roman" w:hAnsi="Times New Roman" w:cs="Times New Roman"/>
+          <w:sz w:val="24"/>
+          <w:szCs w:val="24"/>
+        </w:rPr>
+      </w:pPr>
+    </w:p>
+    <w:p>
+      <w:pPr>
+        <w:spacing w:line="480" w:lineRule="auto"/>
+        <w:rPr>
+          <w:rFonts w:ascii="Times New Roman" w:eastAsia="Times New Roman" w:hAnsi="Times New Roman" w:cs="Times New Roman"/>
+          <w:sz w:val="24"/>
+          <w:szCs w:val="24"/>
+        </w:rPr>
+      </w:pPr>
+    </w:p>
+    <w:p>
+      <w:pPr>
+        <w:spacing w:line="480" w:lineRule="auto"/>
+        <w:rPr>
+          <w:rFonts w:ascii="Times New Roman" w:eastAsia="Times New Roman" w:hAnsi="Times New Roman" w:cs="Times New Roman"/>
+          <w:sz w:val="24"/>
+          <w:szCs w:val="24"/>
+        </w:rPr>
+      </w:pPr>
+    </w:p>
+    <w:p>
+      <w:pPr>
+        <w:spacing w:line="480" w:lineRule="auto"/>
+        <w:rPr>
+          <w:rFonts w:ascii="Times New Roman" w:eastAsia="Times New Roman" w:hAnsi="Times New Roman" w:cs="Times New Roman"/>
+          <w:sz w:val="24"/>
+          <w:szCs w:val="24"/>
+        </w:rPr>
+      </w:pPr>
+    </w:p>
+    <w:p>
+      <w:pPr>
+        <w:spacing w:line="480" w:lineRule="auto"/>
+        <w:rPr>
+          <w:rFonts w:ascii="Times New Roman" w:eastAsia="Times New Roman" w:hAnsi="Times New Roman" w:cs="Times New Roman"/>
+          <w:sz w:val="24"/>
+          <w:szCs w:val="24"/>
+        </w:rPr>
+      </w:pPr>
+    </w:p>
+    <w:p>
+      <w:pPr>
+        <w:spacing w:line="480" w:lineRule="auto"/>
+        <w:rPr>
+          <w:rFonts w:ascii="Times New Roman" w:eastAsia="Times New Roman" w:hAnsi="Times New Roman" w:cs="Times New Roman"/>
+          <w:sz w:val="24"/>
+          <w:szCs w:val="24"/>
+        </w:rPr>
+      </w:pPr>
+    </w:p>
+    <w:p>
+      <w:pPr>
+        <w:spacing w:line="480" w:lineRule="auto"/>
+        <w:rPr>
+          <w:rFonts w:ascii="Times New Roman" w:eastAsia="Times New Roman" w:hAnsi="Times New Roman" w:cs="Times New Roman"/>
+          <w:sz w:val="24"/>
+          <w:szCs w:val="24"/>
+        </w:rPr>
+      </w:pPr>
+    </w:p>
+    <w:p>
+      <w:pPr>
+        <w:spacing w:line="480" w:lineRule="auto"/>
+        <w:rPr>
+          <w:rFonts w:ascii="Times New Roman" w:eastAsia="Times New Roman" w:hAnsi="Times New Roman" w:cs="Times New Roman"/>
+          <w:sz w:val="24"/>
+          <w:szCs w:val="24"/>
+        </w:rPr>
+      </w:pPr>
+    </w:p>
+    <w:p>
+      <w:pPr>
+        <w:spacing w:line="480" w:lineRule="auto"/>
+        <w:rPr>
+          <w:rFonts w:ascii="Times New Roman" w:eastAsia="Times New Roman" w:hAnsi="Times New Roman" w:cs="Times New Roman"/>
+          <w:sz w:val="24"/>
+          <w:szCs w:val="24"/>
+        </w:rPr>
+      </w:pPr>
+    </w:p>
+    <w:p>
+      <w:pPr>
+        <w:spacing w:line="480" w:lineRule="auto"/>
+        <w:rPr>
+          <w:rFonts w:ascii="Times New Roman" w:eastAsia="Times New Roman" w:hAnsi="Times New Roman" w:cs="Times New Roman"/>
+          <w:sz w:val="24"/>
+          <w:szCs w:val="24"/>
+        </w:rPr>
+      </w:pPr>
+    </w:p>
+    <w:p>
+      <w:pPr>
+        <w:spacing w:line="480" w:lineRule="auto"/>
+        <w:rPr>
+          <w:rFonts w:ascii="Times New Roman" w:eastAsia="Times New Roman" w:hAnsi="Times New Roman" w:cs="Times New Roman"/>
+          <w:sz w:val="24"/>
+          <w:szCs w:val="24"/>
+        </w:rPr>
+      </w:pPr>
+    </w:p>
+    <w:p>
+      <w:pPr>
+        <w:spacing w:line="480" w:lineRule="auto"/>
+        <w:rPr>
+          <w:rFonts w:ascii="Times New Roman" w:eastAsia="Times New Roman" w:hAnsi="Times New Roman" w:cs="Times New Roman"/>
+          <w:sz w:val="24"/>
+          <w:szCs w:val="24"/>
+        </w:rPr>
+      </w:pPr>
+    </w:p>
+    <w:p>
+      <w:pPr>
+        <w:spacing w:line="480" w:lineRule="auto"/>
+        <w:rPr>
+          <w:rFonts w:ascii="Times New Roman" w:eastAsia="Times New Roman" w:hAnsi="Times New Roman" w:cs="Times New Roman"/>
+          <w:sz w:val="24"/>
+          <w:szCs w:val="24"/>
+        </w:rPr>
+      </w:pPr>
+    </w:p>
+    <w:p>
+      <w:pPr>
+        <w:spacing w:line="480" w:lineRule="auto"/>
+        <w:rPr>
+          <w:rFonts w:ascii="Times New Roman" w:eastAsia="Times New Roman" w:hAnsi="Times New Roman" w:cs="Times New Roman"/>
+          <w:sz w:val="24"/>
+          <w:szCs w:val="24"/>
+        </w:rPr>
+      </w:pPr>
+    </w:p>
+    <w:p>
+      <w:pPr>
+        <w:spacing w:line="480" w:lineRule="auto"/>
+        <w:rPr>
+          <w:rFonts w:ascii="Times New Roman" w:eastAsia="Times New Roman" w:hAnsi="Times New Roman" w:cs="Times New Roman"/>
+          <w:sz w:val="24"/>
+          <w:szCs w:val="24"/>
+        </w:rPr>
+      </w:pPr>
+    </w:p>
+    <w:p>
+      <w:pPr>
+        <w:spacing w:line="480" w:lineRule="auto"/>
+        <w:rPr>
+          <w:rFonts w:ascii="Times New Roman" w:eastAsia="Times New Roman" w:hAnsi="Times New Roman" w:cs="Times New Roman"/>
+          <w:sz w:val="24"/>
+          <w:szCs w:val="24"/>
+        </w:rPr>
+      </w:pPr>
+    </w:p>
+    <w:p>
+      <w:pPr>
+        <w:spacing w:line="480" w:lineRule="auto"/>
+        <w:rPr>
+          <w:rFonts w:ascii="Times New Roman" w:eastAsia="Times New Roman" w:hAnsi="Times New Roman" w:cs="Times New Roman"/>
+          <w:b/>
+          <w:bCs/>
+          <w:sz w:val="24"/>
+          <w:szCs w:val="24"/>
+        </w:rPr>
+      </w:pPr>
+      <w:r>
+        <w:rPr>
+          <w:rFonts w:ascii="Times New Roman" w:eastAsia="Times New Roman" w:hAnsi="Times New Roman" w:cs="Times New Roman"/>
+          <w:b/>
+          <w:bCs/>
+          <w:sz w:val="24"/>
+          <w:szCs w:val="24"/>
+        </w:rPr>
+        <w:lastRenderedPageBreak/>
+        <w:t>A</w:t>
       </w:r>
       <w:r>
         <w:rPr>
           <w:rFonts w:ascii="Times New Roman" w:eastAsia="Times New Roman" w:hAnsi="Times New Roman" w:cs="Times New Roman"/>
           <w:b/>
-          <w:sz w:val="24"/>
-          <w:szCs w:val="24"/>
-        </w:rPr>
-        <w:t xml:space="preserve">Who’s Joe? Joe Coffee </w:t>
-      </w:r>
-    </w:p>
-    <w:p>
-      <w:pPr>
-        <w:spacing w:line="240" w:lineRule="auto"/>
-        <w:jc w:val="center"/>
-        <w:rPr>
-          <w:rFonts w:ascii="Times New Roman" w:eastAsia="Times New Roman" w:hAnsi="Times New Roman" w:cs="Times New Roman"/>
-          <w:sz w:val="24"/>
-          <w:szCs w:val="24"/>
-        </w:rPr>
-      </w:pPr>
-      <w:r>
-        <w:rPr>
-          <w:rFonts w:ascii="Times New Roman" w:eastAsia="Times New Roman" w:hAnsi="Times New Roman" w:cs="Times New Roman"/>
-          <w:sz w:val="24"/>
-          <w:szCs w:val="24"/>
-        </w:rPr>
-        <w:t xml:space="preserve">Written by: Henry Reichard, Matthew Malzahn, </w:t>
+          <w:bCs/>
+          <w:sz w:val="24"/>
+          <w:szCs w:val="24"/>
+        </w:rPr>
+        <w:t>2</w:t>
       </w:r>
       <w:r>
         <w:rPr>
           <w:rFonts w:ascii="Times New Roman" w:eastAsia="Times New Roman" w:hAnsi="Times New Roman" w:cs="Times New Roman"/>
-          <w:sz w:val="24"/>
-          <w:szCs w:val="24"/>
-        </w:rPr>
-        <w:t>Mikael Williams</w:t>
+          <w:b/>
+          <w:bCs/>
+          <w:sz w:val="24"/>
+          <w:szCs w:val="24"/>
+        </w:rPr>
+        <w:t xml:space="preserve">: </w:t>
       </w:r>
-    </w:p>
-    <w:p>
-      <w:pPr>
-        <w:spacing w:line="240" w:lineRule="auto"/>
-        <w:jc w:val="center"/>
-        <w:rPr>
-          <w:rFonts w:ascii="Times New Roman" w:eastAsia="Times New Roman" w:hAnsi="Times New Roman" w:cs="Times New Roman"/>
-          <w:sz w:val="28"/>
-          <w:szCs w:val="28"/>
-        </w:rPr>
-      </w:pPr>
-    </w:p>
-    <w:p>
-      <w:pPr>
-        <w:spacing w:line="480" w:lineRule="auto"/>
-        <w:rPr>
-          <w:rFonts w:ascii="Times New Roman" w:eastAsia="Times New Roman" w:hAnsi="Times New Roman" w:cs="Times New Roman"/>
-          <w:b/>
-          <w:sz w:val="24"/>
-          <w:szCs w:val="24"/>
-        </w:rPr>
-      </w:pPr>
       <w:r>
         <w:rPr>
           <w:rFonts w:ascii="Times New Roman" w:eastAsia="Times New Roman" w:hAnsi="Times New Roman" w:cs="Times New Roman"/>
           <w:b/>
-          <w:sz w:val="24"/>
-          <w:szCs w:val="24"/>
-        </w:rPr>
-        <w:t>A1: GUI</w:t>
+          <w:bCs/>
+          <w:sz w:val="24"/>
+          <w:szCs w:val="24"/>
+        </w:rPr>
+        <w:t xml:space="preserve">ER </w:t>
       </w:r>
-    </w:p>
-    <w:p>
-      <w:pPr>
-        <w:spacing w:line="480" w:lineRule="auto"/>
-        <w:rPr>
-          <w:rFonts w:ascii="Times New Roman" w:eastAsia="Times New Roman" w:hAnsi="Times New Roman" w:cs="Times New Roman"/>
-          <w:sz w:val="24"/>
-          <w:szCs w:val="24"/>
-        </w:rPr>
-      </w:pPr>
       <w:r>
         <w:rPr>
           <w:rFonts w:ascii="Times New Roman" w:eastAsia="Times New Roman" w:hAnsi="Times New Roman" w:cs="Times New Roman"/>
-          <w:sz w:val="24"/>
-          <w:szCs w:val="24"/>
-        </w:rPr>
-        <w:t xml:space="preserve">The GUI for the main system and the subsystems will look similar and will have similar functions. The main design of this system is to be easily accessible and easy to use, so the GUI will be simple and basic.  </w:t>
+          <w:b/>
+          <w:bCs/>
+          <w:sz w:val="24"/>
+          <w:szCs w:val="24"/>
+        </w:rPr>
+        <w:t>Diagram</w:t>
       </w:r>
     </w:p>
     <w:p>
@@ -117,186 +343,6 @@
         <w:spacing w:line="480" w:lineRule="auto"/>
         <w:rPr>
           <w:rFonts w:ascii="Times New Roman" w:eastAsia="Times New Roman" w:hAnsi="Times New Roman" w:cs="Times New Roman"/>
-          <w:sz w:val="24"/>
-          <w:szCs w:val="24"/>
-        </w:rPr>
-      </w:pPr>
-    </w:p>
-    <w:p>
-      <w:pPr>
-        <w:spacing w:line="480" w:lineRule="auto"/>
-        <w:rPr>
-          <w:rFonts w:ascii="Times New Roman" w:eastAsia="Times New Roman" w:hAnsi="Times New Roman" w:cs="Times New Roman"/>
-          <w:sz w:val="24"/>
-          <w:szCs w:val="24"/>
-        </w:rPr>
-      </w:pPr>
-    </w:p>
-    <w:p>
-      <w:pPr>
-        <w:spacing w:line="480" w:lineRule="auto"/>
-        <w:rPr>
-          <w:rFonts w:ascii="Times New Roman" w:eastAsia="Times New Roman" w:hAnsi="Times New Roman" w:cs="Times New Roman"/>
-          <w:sz w:val="24"/>
-          <w:szCs w:val="24"/>
-        </w:rPr>
-      </w:pPr>
-    </w:p>
-    <w:p>
-      <w:pPr>
-        <w:spacing w:line="480" w:lineRule="auto"/>
-        <w:rPr>
-          <w:rFonts w:ascii="Times New Roman" w:eastAsia="Times New Roman" w:hAnsi="Times New Roman" w:cs="Times New Roman"/>
-          <w:sz w:val="24"/>
-          <w:szCs w:val="24"/>
-        </w:rPr>
-      </w:pPr>
-    </w:p>
-    <w:p>
-      <w:pPr>
-        <w:spacing w:line="480" w:lineRule="auto"/>
-        <w:rPr>
-          <w:rFonts w:ascii="Times New Roman" w:eastAsia="Times New Roman" w:hAnsi="Times New Roman" w:cs="Times New Roman"/>
-          <w:sz w:val="24"/>
-          <w:szCs w:val="24"/>
-        </w:rPr>
-      </w:pPr>
-    </w:p>
-    <w:p>
-      <w:pPr>
-        <w:spacing w:line="480" w:lineRule="auto"/>
-        <w:rPr>
-          <w:rFonts w:ascii="Times New Roman" w:eastAsia="Times New Roman" w:hAnsi="Times New Roman" w:cs="Times New Roman"/>
-          <w:sz w:val="24"/>
-          <w:szCs w:val="24"/>
-        </w:rPr>
-      </w:pPr>
-    </w:p>
-    <w:p>
-      <w:pPr>
-        <w:spacing w:line="480" w:lineRule="auto"/>
-        <w:rPr>
-          <w:rFonts w:ascii="Times New Roman" w:eastAsia="Times New Roman" w:hAnsi="Times New Roman" w:cs="Times New Roman"/>
-          <w:sz w:val="24"/>
-          <w:szCs w:val="24"/>
-        </w:rPr>
-      </w:pPr>
-    </w:p>
-    <w:p>
-      <w:pPr>
-        <w:spacing w:line="480" w:lineRule="auto"/>
-        <w:rPr>
-          <w:rFonts w:ascii="Times New Roman" w:eastAsia="Times New Roman" w:hAnsi="Times New Roman" w:cs="Times New Roman"/>
-          <w:sz w:val="24"/>
-          <w:szCs w:val="24"/>
-        </w:rPr>
-      </w:pPr>
-    </w:p>
-    <w:p>
-      <w:pPr>
-        <w:spacing w:line="480" w:lineRule="auto"/>
-        <w:rPr>
-          <w:rFonts w:ascii="Times New Roman" w:eastAsia="Times New Roman" w:hAnsi="Times New Roman" w:cs="Times New Roman"/>
-          <w:sz w:val="24"/>
-          <w:szCs w:val="24"/>
-        </w:rPr>
-      </w:pPr>
-    </w:p>
-    <w:p>
-      <w:pPr>
-        <w:spacing w:line="480" w:lineRule="auto"/>
-        <w:rPr>
-          <w:rFonts w:ascii="Times New Roman" w:eastAsia="Times New Roman" w:hAnsi="Times New Roman" w:cs="Times New Roman"/>
-          <w:sz w:val="24"/>
-          <w:szCs w:val="24"/>
-        </w:rPr>
-      </w:pPr>
-    </w:p>
-    <w:p>
-      <w:pPr>
-        <w:spacing w:line="480" w:lineRule="auto"/>
-        <w:rPr>
-          <w:rFonts w:ascii="Times New Roman" w:eastAsia="Times New Roman" w:hAnsi="Times New Roman" w:cs="Times New Roman"/>
-          <w:sz w:val="24"/>
-          <w:szCs w:val="24"/>
-        </w:rPr>
-      </w:pPr>
-    </w:p>
-    <w:p>
-      <w:pPr>
-        <w:spacing w:line="480" w:lineRule="auto"/>
-        <w:rPr>
-          <w:rFonts w:ascii="Times New Roman" w:eastAsia="Times New Roman" w:hAnsi="Times New Roman" w:cs="Times New Roman"/>
-          <w:sz w:val="24"/>
-          <w:szCs w:val="24"/>
-        </w:rPr>
-      </w:pPr>
-    </w:p>
-    <w:p>
-      <w:pPr>
-        <w:spacing w:line="480" w:lineRule="auto"/>
-        <w:rPr>
-          <w:rFonts w:ascii="Times New Roman" w:eastAsia="Times New Roman" w:hAnsi="Times New Roman" w:cs="Times New Roman"/>
-          <w:sz w:val="24"/>
-          <w:szCs w:val="24"/>
-        </w:rPr>
-      </w:pPr>
-    </w:p>
-    <w:p>
-      <w:pPr>
-        <w:spacing w:line="480" w:lineRule="auto"/>
-        <w:rPr>
-          <w:rFonts w:ascii="Times New Roman" w:eastAsia="Times New Roman" w:hAnsi="Times New Roman" w:cs="Times New Roman"/>
-          <w:sz w:val="24"/>
-          <w:szCs w:val="24"/>
-        </w:rPr>
-      </w:pPr>
-    </w:p>
-    <w:p>
-      <w:pPr>
-        <w:spacing w:line="480" w:lineRule="auto"/>
-        <w:rPr>
-          <w:rFonts w:ascii="Times New Roman" w:eastAsia="Times New Roman" w:hAnsi="Times New Roman" w:cs="Times New Roman"/>
-          <w:sz w:val="24"/>
-          <w:szCs w:val="24"/>
-        </w:rPr>
-      </w:pPr>
-    </w:p>
-    <w:p>
-      <w:pPr>
-        <w:spacing w:line="480" w:lineRule="auto"/>
-        <w:rPr>
-          <w:rFonts w:ascii="Times New Roman" w:eastAsia="Times New Roman" w:hAnsi="Times New Roman" w:cs="Times New Roman"/>
-          <w:sz w:val="24"/>
-          <w:szCs w:val="24"/>
-        </w:rPr>
-      </w:pPr>
-    </w:p>
-    <w:p>
-      <w:pPr>
-        <w:spacing w:line="480" w:lineRule="auto"/>
-        <w:rPr>
-          <w:rFonts w:ascii="Times New Roman" w:eastAsia="Times New Roman" w:hAnsi="Times New Roman" w:cs="Times New Roman"/>
-          <w:sz w:val="24"/>
-          <w:szCs w:val="24"/>
-        </w:rPr>
-      </w:pPr>
-    </w:p>
-    <w:p>
-      <w:pPr>
-        <w:spacing w:line="480" w:lineRule="auto"/>
-        <w:rPr>
-          <w:rFonts w:ascii="Times New Roman" w:eastAsia="Times New Roman" w:hAnsi="Times New Roman" w:cs="Times New Roman"/>
-          <w:sz w:val="24"/>
-          <w:szCs w:val="24"/>
-        </w:rPr>
-      </w:pPr>
-    </w:p>
-    <w:p>
-      <w:pPr>
-        <w:spacing w:line="480" w:lineRule="auto"/>
-        <w:rPr>
-          <w:rFonts w:ascii="Times New Roman" w:eastAsia="Times New Roman" w:hAnsi="Times New Roman" w:cs="Times New Roman"/>
           <w:b/>
           <w:bCs/>
           <w:sz w:val="24"/>
@@ -308,12 +354,556 @@
           <w:rFonts w:ascii="Times New Roman" w:eastAsia="Times New Roman" w:hAnsi="Times New Roman" w:cs="Times New Roman"/>
           <w:b/>
           <w:bCs/>
+          <w:noProof/>
+          <w:sz w:val="24"/>
+          <w:szCs w:val="24"/>
+        </w:rPr>
+        <w:drawing>
+          <wp:inline distT="0" distB="0" distL="0" distR="0" wp14:anchorId="03E3DDD1" wp14:editId="1C5B0A16">
+            <wp:extent cx="5943600" cy="3853815"/>
+            <wp:effectExtent l="0" t="0" r="0" b="0"/>
+            <wp:docPr id="1" name="Picture 1" descr="A close up of text on a white background&#10;&#10;Description automatically generated"/>
+            <wp:cNvGraphicFramePr>
+              <a:graphicFrameLocks xmlns:a="http://schemas.openxmlformats.org/drawingml/2006/main" noChangeAspect="1"/>
+            </wp:cNvGraphicFramePr>
+            <a:graphic xmlns:a="http://schemas.openxmlformats.org/drawingml/2006/main">
+              <a:graphicData uri="http://schemas.openxmlformats.org/drawingml/2006/picture">
+                <pic:pic xmlns:pic="http://schemas.openxmlformats.org/drawingml/2006/picture">
+                  <pic:nvPicPr>
+                    <pic:cNvPr id="1" name="ER Diagram.png"/>
+                    <pic:cNvPicPr/>
+                  </pic:nvPicPr>
+                  <pic:blipFill>
+                    <a:blip r:embed="rId5">
+                      <a:extLst>
+                        <a:ext uri="{28A0092B-C50C-407E-A947-70E740481C1C}">
+                          <a14:useLocalDpi xmlns:a14="http://schemas.microsoft.com/office/drawing/2010/main" val="0"/>
+                        </a:ext>
+                      </a:extLst>
+                    </a:blip>
+                    <a:stretch>
+                      <a:fillRect/>
+                    </a:stretch>
+                  </pic:blipFill>
+                  <pic:spPr>
+                    <a:xfrm>
+                      <a:off x="0" y="0"/>
+                      <a:ext cx="5943600" cy="3853815"/>
+                    </a:xfrm>
+                    <a:prstGeom prst="rect">
+                      <a:avLst/>
+                    </a:prstGeom>
+                  </pic:spPr>
+                </pic:pic>
+              </a:graphicData>
+            </a:graphic>
+          </wp:inline>
+        </w:drawing>
+      </w:r>
+    </w:p>
+    <w:p>
+      <w:pPr>
+        <w:spacing w:line="480" w:lineRule="auto"/>
+        <w:rPr>
+          <w:rFonts w:ascii="Times New Roman" w:eastAsia="Times New Roman" w:hAnsi="Times New Roman" w:cs="Times New Roman"/>
+          <w:b/>
+          <w:bCs/>
+          <w:sz w:val="24"/>
+          <w:szCs w:val="24"/>
+        </w:rPr>
+      </w:pPr>
+    </w:p>
+    <w:p>
+      <w:pPr>
+        <w:spacing w:line="480" w:lineRule="auto"/>
+        <w:rPr>
+          <w:rFonts w:ascii="Times New Roman" w:eastAsia="Times New Roman" w:hAnsi="Times New Roman" w:cs="Times New Roman"/>
+          <w:b/>
+          <w:bCs/>
+          <w:sz w:val="24"/>
+          <w:szCs w:val="24"/>
+        </w:rPr>
+      </w:pPr>
+    </w:p>
+    <w:p>
+      <w:pPr>
+        <w:spacing w:line="480" w:lineRule="auto"/>
+        <w:rPr>
+          <w:rFonts w:ascii="Times New Roman" w:eastAsia="Times New Roman" w:hAnsi="Times New Roman" w:cs="Times New Roman"/>
+          <w:b/>
+          <w:bCs/>
+          <w:sz w:val="24"/>
+          <w:szCs w:val="24"/>
+        </w:rPr>
+      </w:pPr>
+    </w:p>
+    <w:p>
+      <w:pPr>
+        <w:spacing w:line="480" w:lineRule="auto"/>
+        <w:rPr>
+          <w:rFonts w:ascii="Times New Roman" w:eastAsia="Times New Roman" w:hAnsi="Times New Roman" w:cs="Times New Roman"/>
+          <w:b/>
+          <w:bCs/>
+          <w:sz w:val="24"/>
+          <w:szCs w:val="24"/>
+        </w:rPr>
+      </w:pPr>
+    </w:p>
+    <w:p>
+      <w:pPr>
+        <w:spacing w:line="480" w:lineRule="auto"/>
+        <w:rPr>
+          <w:rFonts w:ascii="Times New Roman" w:eastAsia="Times New Roman" w:hAnsi="Times New Roman" w:cs="Times New Roman"/>
+          <w:b/>
+          <w:bCs/>
+          <w:sz w:val="24"/>
+          <w:szCs w:val="24"/>
+        </w:rPr>
+      </w:pPr>
+    </w:p>
+    <w:p>
+      <w:pPr>
+        <w:spacing w:line="480" w:lineRule="auto"/>
+        <w:rPr>
+          <w:rFonts w:ascii="Times New Roman" w:eastAsia="Times New Roman" w:hAnsi="Times New Roman" w:cs="Times New Roman"/>
+          <w:b/>
+          <w:bCs/>
+          <w:sz w:val="24"/>
+          <w:szCs w:val="24"/>
+        </w:rPr>
+      </w:pPr>
+    </w:p>
+    <w:p>
+      <w:pPr>
+        <w:spacing w:line="480" w:lineRule="auto"/>
+        <w:rPr>
+          <w:rFonts w:ascii="Times New Roman" w:eastAsia="Times New Roman" w:hAnsi="Times New Roman" w:cs="Times New Roman"/>
+          <w:b/>
+          <w:bCs/>
+          <w:sz w:val="24"/>
+          <w:szCs w:val="24"/>
+        </w:rPr>
+      </w:pPr>
+    </w:p>
+    <w:p>
+      <w:pPr>
+        <w:spacing w:line="480" w:lineRule="auto"/>
+        <w:rPr>
+          <w:rFonts w:ascii="Times New Roman" w:eastAsia="Times New Roman" w:hAnsi="Times New Roman" w:cs="Times New Roman"/>
+          <w:b/>
+          <w:bCs/>
+          <w:sz w:val="24"/>
+          <w:szCs w:val="24"/>
+        </w:rPr>
+      </w:pPr>
+    </w:p>
+    <w:p>
+      <w:pPr>
+        <w:spacing w:line="480" w:lineRule="auto"/>
+        <w:rPr>
+          <w:rFonts w:ascii="Times New Roman" w:eastAsia="Times New Roman" w:hAnsi="Times New Roman" w:cs="Times New Roman"/>
+          <w:b/>
+          <w:bCs/>
+          <w:sz w:val="24"/>
+          <w:szCs w:val="24"/>
+        </w:rPr>
+      </w:pPr>
+    </w:p>
+    <w:p>
+      <w:pPr>
+        <w:spacing w:line="480" w:lineRule="auto"/>
+        <w:rPr>
+          <w:rFonts w:ascii="Times New Roman" w:eastAsia="Times New Roman" w:hAnsi="Times New Roman" w:cs="Times New Roman"/>
+          <w:b/>
+          <w:bCs/>
+          <w:sz w:val="24"/>
+          <w:szCs w:val="24"/>
+        </w:rPr>
+      </w:pPr>
+    </w:p>
+    <w:p>
+      <w:pPr>
+        <w:spacing w:line="480" w:lineRule="auto"/>
+        <w:rPr>
+          <w:rFonts w:ascii="Times New Roman" w:eastAsia="Times New Roman" w:hAnsi="Times New Roman" w:cs="Times New Roman"/>
+          <w:b/>
+          <w:bCs/>
+          <w:sz w:val="24"/>
+          <w:szCs w:val="24"/>
+        </w:rPr>
+      </w:pPr>
+    </w:p>
+    <w:p>
+      <w:pPr>
+        <w:spacing w:line="480" w:lineRule="auto"/>
+        <w:rPr>
+          <w:rFonts w:ascii="Times New Roman" w:eastAsia="Times New Roman" w:hAnsi="Times New Roman" w:cs="Times New Roman"/>
+          <w:b/>
+          <w:bCs/>
+          <w:sz w:val="24"/>
+          <w:szCs w:val="24"/>
+        </w:rPr>
+      </w:pPr>
+      <w:r>
+        <w:rPr>
+          <w:rFonts w:ascii="Times New Roman" w:eastAsia="Times New Roman" w:hAnsi="Times New Roman" w:cs="Times New Roman"/>
+          <w:b/>
+          <w:bCs/>
           <w:sz w:val="24"/>
           <w:szCs w:val="24"/>
         </w:rPr>
         <w:lastRenderedPageBreak/>
-        <w:t>A2: Class Diagram</w:t>
+        <w:t>A</w:t>
       </w:r>
+      <w:r>
+        <w:rPr>
+          <w:rFonts w:ascii="Times New Roman" w:eastAsia="Times New Roman" w:hAnsi="Times New Roman" w:cs="Times New Roman"/>
+          <w:b/>
+          <w:bCs/>
+          <w:sz w:val="24"/>
+          <w:szCs w:val="24"/>
+        </w:rPr>
+        <w:t>3</w:t>
+      </w:r>
+      <w:r>
+        <w:rPr>
+          <w:rFonts w:ascii="Times New Roman" w:eastAsia="Times New Roman" w:hAnsi="Times New Roman" w:cs="Times New Roman"/>
+          <w:b/>
+          <w:bCs/>
+          <w:sz w:val="24"/>
+          <w:szCs w:val="24"/>
+        </w:rPr>
+        <w:t>: Class Diagram</w:t>
+      </w:r>
+    </w:p>
+    <w:p>
+      <w:pPr>
+        <w:spacing w:line="480" w:lineRule="auto"/>
+        <w:rPr>
+          <w:rFonts w:ascii="Times New Roman" w:eastAsia="Times New Roman" w:hAnsi="Times New Roman" w:cs="Times New Roman"/>
+          <w:b/>
+          <w:bCs/>
+          <w:sz w:val="24"/>
+          <w:szCs w:val="24"/>
+        </w:rPr>
+      </w:pPr>
+      <w:r>
+        <w:rPr>
+          <w:rFonts w:ascii="Times New Roman" w:eastAsia="Times New Roman" w:hAnsi="Times New Roman" w:cs="Times New Roman"/>
+          <w:b/>
+          <w:bCs/>
+          <w:noProof/>
+          <w:sz w:val="24"/>
+          <w:szCs w:val="24"/>
+        </w:rPr>
+        <w:drawing>
+          <wp:inline distT="0" distB="0" distL="0" distR="0" wp14:anchorId="2C99BA8D" wp14:editId="7BAE2555">
+            <wp:extent cx="5943600" cy="4592955"/>
+            <wp:effectExtent l="0" t="0" r="0" b="0"/>
+            <wp:docPr id="2" name="Picture 2" descr="A close up of a piece of paper&#10;&#10;Description automatically generated"/>
+            <wp:cNvGraphicFramePr>
+              <a:graphicFrameLocks xmlns:a="http://schemas.openxmlformats.org/drawingml/2006/main" noChangeAspect="1"/>
+            </wp:cNvGraphicFramePr>
+            <a:graphic xmlns:a="http://schemas.openxmlformats.org/drawingml/2006/main">
+              <a:graphicData uri="http://schemas.openxmlformats.org/drawingml/2006/picture">
+                <pic:pic xmlns:pic="http://schemas.openxmlformats.org/drawingml/2006/picture">
+                  <pic:nvPicPr>
+                    <pic:cNvPr id="2" name="UML Class Diagram.png"/>
+                    <pic:cNvPicPr/>
+                  </pic:nvPicPr>
+                  <pic:blipFill>
+                    <a:blip r:embed="rId6" cstate="print">
+                      <a:extLst>
+                        <a:ext uri="{28A0092B-C50C-407E-A947-70E740481C1C}">
+                          <a14:useLocalDpi xmlns:a14="http://schemas.microsoft.com/office/drawing/2010/main" val="0"/>
+                        </a:ext>
+                      </a:extLst>
+                    </a:blip>
+                    <a:stretch>
+                      <a:fillRect/>
+                    </a:stretch>
+                  </pic:blipFill>
+                  <pic:spPr>
+                    <a:xfrm>
+                      <a:off x="0" y="0"/>
+                      <a:ext cx="5943600" cy="4592955"/>
+                    </a:xfrm>
+                    <a:prstGeom prst="rect">
+                      <a:avLst/>
+                    </a:prstGeom>
+                  </pic:spPr>
+                </pic:pic>
+              </a:graphicData>
+            </a:graphic>
+          </wp:inline>
+        </w:drawing>
+      </w:r>
+    </w:p>
+    <w:p>
+      <w:pPr>
+        <w:spacing w:line="480" w:lineRule="auto"/>
+        <w:rPr>
+          <w:rFonts w:ascii="Times New Roman" w:eastAsia="Times New Roman" w:hAnsi="Times New Roman" w:cs="Times New Roman"/>
+          <w:b/>
+          <w:bCs/>
+          <w:sz w:val="24"/>
+          <w:szCs w:val="24"/>
+        </w:rPr>
+      </w:pPr>
+    </w:p>
+    <w:p>
+      <w:pPr>
+        <w:spacing w:line="480" w:lineRule="auto"/>
+        <w:rPr>
+          <w:rFonts w:ascii="Times New Roman" w:eastAsia="Times New Roman" w:hAnsi="Times New Roman" w:cs="Times New Roman"/>
+          <w:b/>
+          <w:bCs/>
+          <w:sz w:val="24"/>
+          <w:szCs w:val="24"/>
+        </w:rPr>
+      </w:pPr>
+    </w:p>
+    <w:p>
+      <w:pPr>
+        <w:spacing w:line="480" w:lineRule="auto"/>
+        <w:rPr>
+          <w:rFonts w:ascii="Times New Roman" w:eastAsia="Times New Roman" w:hAnsi="Times New Roman" w:cs="Times New Roman"/>
+          <w:b/>
+          <w:bCs/>
+          <w:sz w:val="24"/>
+          <w:szCs w:val="24"/>
+        </w:rPr>
+      </w:pPr>
+    </w:p>
+    <w:p>
+      <w:pPr>
+        <w:spacing w:line="480" w:lineRule="auto"/>
+        <w:rPr>
+          <w:rFonts w:ascii="Times New Roman" w:eastAsia="Times New Roman" w:hAnsi="Times New Roman" w:cs="Times New Roman"/>
+          <w:b/>
+          <w:bCs/>
+          <w:sz w:val="24"/>
+          <w:szCs w:val="24"/>
+        </w:rPr>
+      </w:pPr>
+    </w:p>
+    <w:p>
+      <w:pPr>
+        <w:spacing w:line="480" w:lineRule="auto"/>
+        <w:rPr>
+          <w:rFonts w:ascii="Times New Roman" w:eastAsia="Times New Roman" w:hAnsi="Times New Roman" w:cs="Times New Roman"/>
+          <w:b/>
+          <w:bCs/>
+          <w:sz w:val="24"/>
+          <w:szCs w:val="24"/>
+        </w:rPr>
+      </w:pPr>
+    </w:p>
+    <w:p>
+      <w:pPr>
+        <w:spacing w:line="480" w:lineRule="auto"/>
+        <w:rPr>
+          <w:rFonts w:ascii="Times New Roman" w:eastAsia="Times New Roman" w:hAnsi="Times New Roman" w:cs="Times New Roman"/>
+          <w:b/>
+          <w:bCs/>
+          <w:sz w:val="24"/>
+          <w:szCs w:val="24"/>
+        </w:rPr>
+      </w:pPr>
+    </w:p>
+    <w:p>
+      <w:pPr>
+        <w:spacing w:line="480" w:lineRule="auto"/>
+        <w:rPr>
+          <w:rFonts w:ascii="Times New Roman" w:eastAsia="Times New Roman" w:hAnsi="Times New Roman" w:cs="Times New Roman"/>
+          <w:b/>
+          <w:bCs/>
+          <w:sz w:val="24"/>
+          <w:szCs w:val="24"/>
+        </w:rPr>
+      </w:pPr>
+    </w:p>
+    <w:p>
+      <w:pPr>
+        <w:spacing w:line="480" w:lineRule="auto"/>
+        <w:rPr>
+          <w:rFonts w:ascii="Times New Roman" w:eastAsia="Times New Roman" w:hAnsi="Times New Roman" w:cs="Times New Roman"/>
+          <w:b/>
+          <w:bCs/>
+          <w:sz w:val="24"/>
+          <w:szCs w:val="24"/>
+        </w:rPr>
+      </w:pPr>
+    </w:p>
+    <w:p>
+      <w:pPr>
+        <w:spacing w:line="480" w:lineRule="auto"/>
+        <w:rPr>
+          <w:rFonts w:ascii="Times New Roman" w:eastAsia="Times New Roman" w:hAnsi="Times New Roman" w:cs="Times New Roman"/>
+          <w:b/>
+          <w:bCs/>
+          <w:sz w:val="24"/>
+          <w:szCs w:val="24"/>
+        </w:rPr>
+      </w:pPr>
+    </w:p>
+    <w:p>
+      <w:pPr>
+        <w:spacing w:line="480" w:lineRule="auto"/>
+        <w:rPr>
+          <w:rFonts w:ascii="Times New Roman" w:eastAsia="Times New Roman" w:hAnsi="Times New Roman" w:cs="Times New Roman"/>
+          <w:b/>
+          <w:bCs/>
+          <w:sz w:val="24"/>
+          <w:szCs w:val="24"/>
+        </w:rPr>
+      </w:pPr>
+      <w:r>
+        <w:rPr>
+          <w:rFonts w:ascii="Times New Roman" w:eastAsia="Times New Roman" w:hAnsi="Times New Roman" w:cs="Times New Roman"/>
+          <w:b/>
+          <w:bCs/>
+          <w:sz w:val="24"/>
+          <w:szCs w:val="24"/>
+        </w:rPr>
+        <w:lastRenderedPageBreak/>
+        <w:t>A4: State Diagram</w:t>
+      </w:r>
+    </w:p>
+    <w:p>
+      <w:pPr>
+        <w:spacing w:line="480" w:lineRule="auto"/>
+        <w:rPr>
+          <w:rFonts w:ascii="Times New Roman" w:eastAsia="Times New Roman" w:hAnsi="Times New Roman" w:cs="Times New Roman"/>
+          <w:b/>
+          <w:bCs/>
+          <w:sz w:val="24"/>
+          <w:szCs w:val="24"/>
+        </w:rPr>
+      </w:pPr>
+      <w:r>
+        <w:rPr>
+          <w:rFonts w:ascii="Times New Roman" w:eastAsia="Times New Roman" w:hAnsi="Times New Roman" w:cs="Times New Roman"/>
+          <w:b/>
+          <w:bCs/>
+          <w:noProof/>
+          <w:sz w:val="24"/>
+          <w:szCs w:val="24"/>
+        </w:rPr>
+        <w:drawing>
+          <wp:inline distT="0" distB="0" distL="0" distR="0" wp14:anchorId="08C43A21" wp14:editId="549869F2">
+            <wp:extent cx="5943600" cy="5515610"/>
+            <wp:effectExtent l="0" t="0" r="0" b="8890"/>
+            <wp:docPr id="3" name="Picture 3" descr="A close up of a map&#10;&#10;Description automatically generated"/>
+            <wp:cNvGraphicFramePr>
+              <a:graphicFrameLocks xmlns:a="http://schemas.openxmlformats.org/drawingml/2006/main" noChangeAspect="1"/>
+            </wp:cNvGraphicFramePr>
+            <a:graphic xmlns:a="http://schemas.openxmlformats.org/drawingml/2006/main">
+              <a:graphicData uri="http://schemas.openxmlformats.org/drawingml/2006/picture">
+                <pic:pic xmlns:pic="http://schemas.openxmlformats.org/drawingml/2006/picture">
+                  <pic:nvPicPr>
+                    <pic:cNvPr id="3" name="State Diagram for Who's Joe_.png"/>
+                    <pic:cNvPicPr/>
+                  </pic:nvPicPr>
+                  <pic:blipFill>
+                    <a:blip r:embed="rId7">
+                      <a:extLst>
+                        <a:ext uri="{28A0092B-C50C-407E-A947-70E740481C1C}">
+                          <a14:useLocalDpi xmlns:a14="http://schemas.microsoft.com/office/drawing/2010/main" val="0"/>
+                        </a:ext>
+                      </a:extLst>
+                    </a:blip>
+                    <a:stretch>
+                      <a:fillRect/>
+                    </a:stretch>
+                  </pic:blipFill>
+                  <pic:spPr>
+                    <a:xfrm>
+                      <a:off x="0" y="0"/>
+                      <a:ext cx="5943600" cy="5515610"/>
+                    </a:xfrm>
+                    <a:prstGeom prst="rect">
+                      <a:avLst/>
+                    </a:prstGeom>
+                  </pic:spPr>
+                </pic:pic>
+              </a:graphicData>
+            </a:graphic>
+          </wp:inline>
+        </w:drawing>
+      </w:r>
+    </w:p>
+    <w:p>
+      <w:pPr>
+        <w:spacing w:line="480" w:lineRule="auto"/>
+        <w:rPr>
+          <w:rFonts w:ascii="Times New Roman" w:eastAsia="Times New Roman" w:hAnsi="Times New Roman" w:cs="Times New Roman"/>
+          <w:b/>
+          <w:bCs/>
+          <w:sz w:val="24"/>
+          <w:szCs w:val="24"/>
+        </w:rPr>
+      </w:pPr>
+    </w:p>
+    <w:p>
+      <w:pPr>
+        <w:spacing w:line="480" w:lineRule="auto"/>
+        <w:rPr>
+          <w:rFonts w:ascii="Times New Roman" w:eastAsia="Times New Roman" w:hAnsi="Times New Roman" w:cs="Times New Roman"/>
+          <w:b/>
+          <w:bCs/>
+          <w:sz w:val="24"/>
+          <w:szCs w:val="24"/>
+        </w:rPr>
+      </w:pPr>
+    </w:p>
+    <w:p>
+      <w:pPr>
+        <w:spacing w:line="480" w:lineRule="auto"/>
+        <w:rPr>
+          <w:rFonts w:ascii="Times New Roman" w:eastAsia="Times New Roman" w:hAnsi="Times New Roman" w:cs="Times New Roman"/>
+          <w:b/>
+          <w:bCs/>
+          <w:sz w:val="24"/>
+          <w:szCs w:val="24"/>
+        </w:rPr>
+      </w:pPr>
+    </w:p>
+    <w:p>
+      <w:pPr>
+        <w:spacing w:line="480" w:lineRule="auto"/>
+        <w:rPr>
+          <w:rFonts w:ascii="Times New Roman" w:eastAsia="Times New Roman" w:hAnsi="Times New Roman" w:cs="Times New Roman"/>
+          <w:b/>
+          <w:bCs/>
+          <w:sz w:val="24"/>
+          <w:szCs w:val="24"/>
+        </w:rPr>
+      </w:pPr>
+    </w:p>
+    <w:p>
+      <w:pPr>
+        <w:spacing w:line="480" w:lineRule="auto"/>
+        <w:rPr>
+          <w:rFonts w:ascii="Times New Roman" w:eastAsia="Times New Roman" w:hAnsi="Times New Roman" w:cs="Times New Roman"/>
+          <w:b/>
+          <w:bCs/>
+          <w:sz w:val="24"/>
+          <w:szCs w:val="24"/>
+        </w:rPr>
+      </w:pPr>
+    </w:p>
+    <w:p>
+      <w:pPr>
+        <w:spacing w:line="480" w:lineRule="auto"/>
+        <w:rPr>
+          <w:rFonts w:ascii="Times New Roman" w:eastAsia="Times New Roman" w:hAnsi="Times New Roman" w:cs="Times New Roman"/>
+          <w:b/>
+          <w:bCs/>
+          <w:sz w:val="24"/>
+          <w:szCs w:val="24"/>
+        </w:rPr>
+      </w:pPr>
     </w:p>
     <w:p>
       <w:pPr>
@@ -328,6 +918,53 @@
       </w:pPr>
       <w:bookmarkStart w:id="0" w:name="_GoBack"/>
       <w:bookmarkEnd w:id="0"/>
+      <w:r>
+        <w:rPr>
+          <w:rFonts w:ascii="Times New Roman" w:eastAsia="Times New Roman" w:hAnsi="Times New Roman" w:cs="Times New Roman"/>
+          <w:b/>
+          <w:bCs/>
+          <w:sz w:val="24"/>
+          <w:szCs w:val="24"/>
+        </w:rPr>
+        <w:lastRenderedPageBreak/>
+        <w:t>A5: Use-Case Diagram</w:t>
+      </w:r>
+    </w:p>
+    <w:p>
+      <w:pPr>
+        <w:spacing w:line="480" w:lineRule="auto"/>
+        <w:rPr>
+          <w:rFonts w:ascii="Times New Roman" w:eastAsia="Times New Roman" w:hAnsi="Times New Roman" w:cs="Times New Roman"/>
+          <w:b/>
+          <w:bCs/>
+          <w:sz w:val="24"/>
+          <w:szCs w:val="24"/>
+        </w:rPr>
+      </w:pPr>
+    </w:p>
+    <w:p>
+      <w:pPr>
+        <w:spacing w:line="480" w:lineRule="auto"/>
+        <w:rPr>
+          <w:rFonts w:ascii="Times New Roman" w:eastAsia="Times New Roman" w:hAnsi="Times New Roman" w:cs="Times New Roman"/>
+          <w:b/>
+          <w:bCs/>
+          <w:sz w:val="24"/>
+          <w:szCs w:val="24"/>
+        </w:rPr>
+      </w:pPr>
+    </w:p>
+    <w:p>
+      <w:pPr>
+        <w:spacing w:line="480" w:lineRule="auto"/>
+        <w:rPr>
+          <w:rFonts w:ascii="Times New Roman" w:eastAsia="Times New Roman" w:hAnsi="Times New Roman" w:cs="Times New Roman"/>
+          <w:b/>
+          <w:bCs/>
+          <w:sz w:val="24"/>
+          <w:szCs w:val="24"/>
+        </w:rPr>
+      </w:pPr>
     </w:p>
     <w:p/>
     <w:sectPr>
@@ -638,6 +1275,7 @@
     <w:lsdException w:name="HTML Sample" w:semiHidden="1" w:unhideWhenUsed="1"/>
     <w:lsdException w:name="HTML Typewriter" w:semiHidden="1" w:unhideWhenUsed="1"/>
     <w:lsdException w:name="HTML Variable" w:semiHidden="1" w:unhideWhenUsed="1"/>
+    <w:lsdException w:name="Normal Table" w:semiHidden="1" w:unhideWhenUsed="1"/>
     <w:lsdException w:name="annotation subject" w:semiHidden="1" w:unhideWhenUsed="1"/>
     <w:lsdException w:name="No List" w:semiHidden="1" w:unhideWhenUsed="1"/>
     <w:lsdException w:name="Outline List 1" w:semiHidden="1" w:unhideWhenUsed="1"/>
@@ -684,8 +1322,10 @@
     <w:lsdException w:name="Table Subtle 2" w:semiHidden="1" w:unhideWhenUsed="1"/>
     <w:lsdException w:name="Table Web 1" w:semiHidden="1" w:unhideWhenUsed="1"/>
     <w:lsdException w:name="Table Web 2" w:semiHidden="1" w:unhideWhenUsed="1"/>
+    <w:lsdException w:name="Table Web 3" w:semiHidden="1" w:unhideWhenUsed="1"/>
     <w:lsdException w:name="Balloon Text" w:semiHidden="1" w:unhideWhenUsed="1"/>
     <w:lsdException w:name="Table Grid" w:uiPriority="39"/>
+    <w:lsdException w:name="Table Theme" w:semiHidden="1" w:unhideWhenUsed="1"/>
     <w:lsdException w:name="Placeholder Text" w:semiHidden="1"/>
     <w:lsdException w:name="No Spacing" w:uiPriority="1" w:qFormat="1"/>
     <w:lsdException w:name="Light Shading" w:uiPriority="60"/>

</xml_diff>

<commit_message>
Added Use Case diagram to Specifications document
</commit_message>
<xml_diff>
--- a/docs/Specifications Document CSC490.docx
+++ b/docs/Specifications Document CSC490.docx
@@ -1,6 +1,6 @@
 
 <file path=word/document.xml><?xml version="1.0" encoding="utf-8"?>
-<w:document xmlns:wpc="http://schemas.microsoft.com/office/word/2010/wordprocessingCanvas" xmlns:cx="http://schemas.microsoft.com/office/drawing/2014/chartex" xmlns:cx1="http://schemas.microsoft.com/office/drawing/2015/9/8/chartex" xmlns:cx2="http://schemas.microsoft.com/office/drawing/2015/10/21/chartex" xmlns:cx3="http://schemas.microsoft.com/office/drawing/2016/5/9/chartex" xmlns:cx4="http://schemas.microsoft.com/office/drawing/2016/5/10/chartex" xmlns:cx5="http://schemas.microsoft.com/office/drawing/2016/5/11/chartex" xmlns:cx6="http://schemas.microsoft.com/office/drawing/2016/5/12/chartex" xmlns:cx7="http://schemas.microsoft.com/office/drawing/2016/5/13/chartex" xmlns:cx8="http://schemas.microsoft.com/office/drawing/2016/5/14/chartex" xmlns:mc="http://schemas.openxmlformats.org/markup-compatibility/2006" xmlns:aink="http://schemas.microsoft.com/office/drawing/2016/ink" xmlns:am3d="http://schemas.microsoft.com/office/drawing/2017/model3d" xmlns:o="urn:schemas-microsoft-com:office:office" xmlns:r="http://schemas.openxmlformats.org/officeDocument/2006/relationships" xmlns:m="http://schemas.openxmlformats.org/officeDocument/2006/math" xmlns:v="urn:schemas-microsoft-com:vml" xmlns:wp14="http://schemas.microsoft.com/office/word/2010/wordprocessingDrawing" xmlns:wp="http://schemas.openxmlformats.org/drawingml/2006/wordprocessingDrawing" xmlns:w10="urn:schemas-microsoft-com:office:word" xmlns:w="http://schemas.openxmlformats.org/wordprocessingml/2006/main" xmlns:w14="http://schemas.microsoft.com/office/word/2010/wordml" xmlns:w15="http://schemas.microsoft.com/office/word/2012/wordml" xmlns:w16cex="http://schemas.microsoft.com/office/word/2018/wordml/cex" xmlns:w16cid="http://schemas.microsoft.com/office/word/2016/wordml/cid" xmlns:w16="http://schemas.microsoft.com/office/word/2018/wordml" xmlns:w16se="http://schemas.microsoft.com/office/word/2015/wordml/symex" xmlns:wpg="http://schemas.microsoft.com/office/word/2010/wordprocessingGroup" xmlns:wpi="http://schemas.microsoft.com/office/word/2010/wordprocessingInk" xmlns:wne="http://schemas.microsoft.com/office/word/2006/wordml" xmlns:wps="http://schemas.microsoft.com/office/word/2010/wordprocessingShape" mc:Ignorable="w14 w15 w16se w16cid w16 w16cex wp14">
+<w:document xmlns:wpc="http://schemas.microsoft.com/office/word/2010/wordprocessingCanvas" xmlns:cx="http://schemas.microsoft.com/office/drawing/2014/chartex" xmlns:cx1="http://schemas.microsoft.com/office/drawing/2015/9/8/chartex" xmlns:cx2="http://schemas.microsoft.com/office/drawing/2015/10/21/chartex" xmlns:cx3="http://schemas.microsoft.com/office/drawing/2016/5/9/chartex" xmlns:cx4="http://schemas.microsoft.com/office/drawing/2016/5/10/chartex" xmlns:cx5="http://schemas.microsoft.com/office/drawing/2016/5/11/chartex" xmlns:cx6="http://schemas.microsoft.com/office/drawing/2016/5/12/chartex" xmlns:cx7="http://schemas.microsoft.com/office/drawing/2016/5/13/chartex" xmlns:cx8="http://schemas.microsoft.com/office/drawing/2016/5/14/chartex" xmlns:mc="http://schemas.openxmlformats.org/markup-compatibility/2006" xmlns:aink="http://schemas.microsoft.com/office/drawing/2016/ink" xmlns:am3d="http://schemas.microsoft.com/office/drawing/2017/model3d" xmlns:o="urn:schemas-microsoft-com:office:office" xmlns:r="http://schemas.openxmlformats.org/officeDocument/2006/relationships" xmlns:m="http://schemas.openxmlformats.org/officeDocument/2006/math" xmlns:v="urn:schemas-microsoft-com:vml" xmlns:wp14="http://schemas.microsoft.com/office/word/2010/wordprocessingDrawing" xmlns:wp="http://schemas.openxmlformats.org/drawingml/2006/wordprocessingDrawing" xmlns:w10="urn:schemas-microsoft-com:office:word" xmlns:w="http://schemas.openxmlformats.org/wordprocessingml/2006/main" xmlns:w14="http://schemas.microsoft.com/office/word/2010/wordml" xmlns:w15="http://schemas.microsoft.com/office/word/2012/wordml" xmlns:w16cid="http://schemas.microsoft.com/office/word/2016/wordml/cid" xmlns:w16se="http://schemas.microsoft.com/office/word/2015/wordml/symex" xmlns:wpg="http://schemas.microsoft.com/office/word/2010/wordprocessingGroup" xmlns:wpi="http://schemas.microsoft.com/office/word/2010/wordprocessingInk" xmlns:wne="http://schemas.microsoft.com/office/word/2006/wordml" xmlns:wps="http://schemas.microsoft.com/office/word/2010/wordprocessingShape" mc:Ignorable="w14 w15 w16se w16cid wp14">
   <w:body>
     <w:p>
       <w:pPr>
@@ -400,8 +400,6 @@
           </wp:inline>
         </w:drawing>
       </w:r>
-      <w:bookmarkStart w:id="0" w:name="_GoBack"/>
-      <w:bookmarkEnd w:id="0"/>
     </w:p>
     <w:p>
       <w:pPr>
@@ -938,6 +936,71 @@
           <w:szCs w:val="24"/>
         </w:rPr>
       </w:pPr>
+      <w:r>
+        <w:rPr>
+          <w:rFonts w:ascii="Times New Roman" w:eastAsia="Times New Roman" w:hAnsi="Times New Roman" w:cs="Times New Roman"/>
+          <w:b/>
+          <w:bCs/>
+          <w:noProof/>
+          <w:sz w:val="24"/>
+          <w:szCs w:val="24"/>
+        </w:rPr>
+        <w:drawing>
+          <wp:inline distT="0" distB="0" distL="0" distR="0" wp14:anchorId="23F386AC" wp14:editId="6CE10D48">
+            <wp:extent cx="5943600" cy="3372485"/>
+            <wp:effectExtent l="0" t="0" r="0" b="0"/>
+            <wp:docPr id="1" name="Picture 1" descr="A close up of a map&#10;&#10;Description automatically generated"/>
+            <wp:cNvGraphicFramePr>
+              <a:graphicFrameLocks xmlns:a="http://schemas.openxmlformats.org/drawingml/2006/main" noChangeAspect="1"/>
+            </wp:cNvGraphicFramePr>
+            <a:graphic xmlns:a="http://schemas.openxmlformats.org/drawingml/2006/main">
+              <a:graphicData uri="http://schemas.openxmlformats.org/drawingml/2006/picture">
+                <pic:pic xmlns:pic="http://schemas.openxmlformats.org/drawingml/2006/picture">
+                  <pic:nvPicPr>
+                    <pic:cNvPr id="1" name="490_Capstone_UCD.png"/>
+                    <pic:cNvPicPr/>
+                  </pic:nvPicPr>
+                  <pic:blipFill>
+                    <a:blip r:embed="rId8">
+                      <a:extLst>
+                        <a:ext uri="{28A0092B-C50C-407E-A947-70E740481C1C}">
+                          <a14:useLocalDpi xmlns:a14="http://schemas.microsoft.com/office/drawing/2010/main" val="0"/>
+                        </a:ext>
+                      </a:extLst>
+                    </a:blip>
+                    <a:stretch>
+                      <a:fillRect/>
+                    </a:stretch>
+                  </pic:blipFill>
+                  <pic:spPr>
+                    <a:xfrm>
+                      <a:off x="0" y="0"/>
+                      <a:ext cx="5943600" cy="3372485"/>
+                    </a:xfrm>
+                    <a:prstGeom prst="rect">
+                      <a:avLst/>
+                    </a:prstGeom>
+                  </pic:spPr>
+                </pic:pic>
+              </a:graphicData>
+            </a:graphic>
+          </wp:inline>
+        </w:drawing>
+      </w:r>
+      <w:bookmarkStart w:id="0" w:name="_GoBack"/>
+      <w:bookmarkEnd w:id="0"/>
+    </w:p>
+    <w:p>
+      <w:pPr>
+        <w:spacing w:line="480" w:lineRule="auto"/>
+        <w:rPr>
+          <w:rFonts w:ascii="Times New Roman" w:eastAsia="Times New Roman" w:hAnsi="Times New Roman" w:cs="Times New Roman"/>
+          <w:b/>
+          <w:bCs/>
+          <w:sz w:val="24"/>
+          <w:szCs w:val="24"/>
+        </w:rPr>
+      </w:pPr>
     </w:p>
     <w:p>
       <w:pPr>
@@ -975,7 +1038,7 @@
 </file>
 
 <file path=word/numbering.xml><?xml version="1.0" encoding="utf-8"?>
-<w:numbering xmlns:wpc="http://schemas.microsoft.com/office/word/2010/wordprocessingCanvas" xmlns:cx="http://schemas.microsoft.com/office/drawing/2014/chartex" xmlns:cx1="http://schemas.microsoft.com/office/drawing/2015/9/8/chartex" xmlns:cx2="http://schemas.microsoft.com/office/drawing/2015/10/21/chartex" xmlns:cx3="http://schemas.microsoft.com/office/drawing/2016/5/9/chartex" xmlns:cx4="http://schemas.microsoft.com/office/drawing/2016/5/10/chartex" xmlns:cx5="http://schemas.microsoft.com/office/drawing/2016/5/11/chartex" xmlns:cx6="http://schemas.microsoft.com/office/drawing/2016/5/12/chartex" xmlns:cx7="http://schemas.microsoft.com/office/drawing/2016/5/13/chartex" xmlns:cx8="http://schemas.microsoft.com/office/drawing/2016/5/14/chartex" xmlns:mc="http://schemas.openxmlformats.org/markup-compatibility/2006" xmlns:aink="http://schemas.microsoft.com/office/drawing/2016/ink" xmlns:am3d="http://schemas.microsoft.com/office/drawing/2017/model3d" xmlns:o="urn:schemas-microsoft-com:office:office" xmlns:r="http://schemas.openxmlformats.org/officeDocument/2006/relationships" xmlns:m="http://schemas.openxmlformats.org/officeDocument/2006/math" xmlns:v="urn:schemas-microsoft-com:vml" xmlns:wp14="http://schemas.microsoft.com/office/word/2010/wordprocessingDrawing" xmlns:wp="http://schemas.openxmlformats.org/drawingml/2006/wordprocessingDrawing" xmlns:w10="urn:schemas-microsoft-com:office:word" xmlns:w="http://schemas.openxmlformats.org/wordprocessingml/2006/main" xmlns:w14="http://schemas.microsoft.com/office/word/2010/wordml" xmlns:w15="http://schemas.microsoft.com/office/word/2012/wordml" xmlns:w16cex="http://schemas.microsoft.com/office/word/2018/wordml/cex" xmlns:w16cid="http://schemas.microsoft.com/office/word/2016/wordml/cid" xmlns:w16="http://schemas.microsoft.com/office/word/2018/wordml" xmlns:w16se="http://schemas.microsoft.com/office/word/2015/wordml/symex" xmlns:wpg="http://schemas.microsoft.com/office/word/2010/wordprocessingGroup" xmlns:wpi="http://schemas.microsoft.com/office/word/2010/wordprocessingInk" xmlns:wne="http://schemas.microsoft.com/office/word/2006/wordml" xmlns:wps="http://schemas.microsoft.com/office/word/2010/wordprocessingShape" mc:Ignorable="w14 w15 w16se w16cid w16 w16cex wp14">
+<w:numbering xmlns:wpc="http://schemas.microsoft.com/office/word/2010/wordprocessingCanvas" xmlns:cx="http://schemas.microsoft.com/office/drawing/2014/chartex" xmlns:cx1="http://schemas.microsoft.com/office/drawing/2015/9/8/chartex" xmlns:cx2="http://schemas.microsoft.com/office/drawing/2015/10/21/chartex" xmlns:cx3="http://schemas.microsoft.com/office/drawing/2016/5/9/chartex" xmlns:cx4="http://schemas.microsoft.com/office/drawing/2016/5/10/chartex" xmlns:cx5="http://schemas.microsoft.com/office/drawing/2016/5/11/chartex" xmlns:cx6="http://schemas.microsoft.com/office/drawing/2016/5/12/chartex" xmlns:cx7="http://schemas.microsoft.com/office/drawing/2016/5/13/chartex" xmlns:cx8="http://schemas.microsoft.com/office/drawing/2016/5/14/chartex" xmlns:mc="http://schemas.openxmlformats.org/markup-compatibility/2006" xmlns:aink="http://schemas.microsoft.com/office/drawing/2016/ink" xmlns:am3d="http://schemas.microsoft.com/office/drawing/2017/model3d" xmlns:o="urn:schemas-microsoft-com:office:office" xmlns:r="http://schemas.openxmlformats.org/officeDocument/2006/relationships" xmlns:m="http://schemas.openxmlformats.org/officeDocument/2006/math" xmlns:v="urn:schemas-microsoft-com:vml" xmlns:wp14="http://schemas.microsoft.com/office/word/2010/wordprocessingDrawing" xmlns:wp="http://schemas.openxmlformats.org/drawingml/2006/wordprocessingDrawing" xmlns:w10="urn:schemas-microsoft-com:office:word" xmlns:w="http://schemas.openxmlformats.org/wordprocessingml/2006/main" xmlns:w14="http://schemas.microsoft.com/office/word/2010/wordml" xmlns:w15="http://schemas.microsoft.com/office/word/2012/wordml" xmlns:w16cid="http://schemas.microsoft.com/office/word/2016/wordml/cid" xmlns:w16se="http://schemas.microsoft.com/office/word/2015/wordml/symex" xmlns:wpg="http://schemas.microsoft.com/office/word/2010/wordprocessingGroup" xmlns:wpi="http://schemas.microsoft.com/office/word/2010/wordprocessingInk" xmlns:wne="http://schemas.microsoft.com/office/word/2006/wordml" xmlns:wps="http://schemas.microsoft.com/office/word/2010/wordprocessingShape" mc:Ignorable="w14 w15 w16se w16cid wp14">
   <w:abstractNum w:abstractNumId="0" w15:restartNumberingAfterBreak="0">
     <w:nsid w:val="78884EBB"/>
     <w:multiLevelType w:val="multilevel"/>
@@ -1150,7 +1213,7 @@
 </file>
 
 <file path=word/styles.xml><?xml version="1.0" encoding="utf-8"?>
-<w:styles xmlns:mc="http://schemas.openxmlformats.org/markup-compatibility/2006" xmlns:r="http://schemas.openxmlformats.org/officeDocument/2006/relationships" xmlns:w="http://schemas.openxmlformats.org/wordprocessingml/2006/main" xmlns:w14="http://schemas.microsoft.com/office/word/2010/wordml" xmlns:w15="http://schemas.microsoft.com/office/word/2012/wordml" xmlns:w16cex="http://schemas.microsoft.com/office/word/2018/wordml/cex" xmlns:w16cid="http://schemas.microsoft.com/office/word/2016/wordml/cid" xmlns:w16="http://schemas.microsoft.com/office/word/2018/wordml" xmlns:w16se="http://schemas.microsoft.com/office/word/2015/wordml/symex" mc:Ignorable="w14 w15 w16se w16cid w16 w16cex">
+<w:styles xmlns:mc="http://schemas.openxmlformats.org/markup-compatibility/2006" xmlns:r="http://schemas.openxmlformats.org/officeDocument/2006/relationships" xmlns:w="http://schemas.openxmlformats.org/wordprocessingml/2006/main" xmlns:w14="http://schemas.microsoft.com/office/word/2010/wordml" xmlns:w15="http://schemas.microsoft.com/office/word/2012/wordml" xmlns:w16cid="http://schemas.microsoft.com/office/word/2016/wordml/cid" xmlns:w16se="http://schemas.microsoft.com/office/word/2015/wordml/symex" mc:Ignorable="w14 w15 w16se w16cid">
   <w:docDefaults>
     <w:rPrDefault>
       <w:rPr>

</xml_diff>

<commit_message>
Added seq. diagram for employee, both png and added to spec doc
</commit_message>
<xml_diff>
--- a/docs/Specifications Document CSC490.docx
+++ b/docs/Specifications Document CSC490.docx
@@ -987,7 +987,94 @@
           </wp:inline>
         </w:drawing>
       </w:r>
+    </w:p>
+    <w:p>
+      <w:pPr>
+        <w:spacing w:line="480" w:lineRule="auto"/>
+        <w:rPr>
+          <w:rFonts w:ascii="Times New Roman" w:eastAsia="Times New Roman" w:hAnsi="Times New Roman" w:cs="Times New Roman"/>
+          <w:b/>
+          <w:bCs/>
+          <w:sz w:val="24"/>
+          <w:szCs w:val="24"/>
+        </w:rPr>
+      </w:pPr>
+    </w:p>
+    <w:p>
+      <w:pPr>
+        <w:spacing w:line="480" w:lineRule="auto"/>
+        <w:rPr>
+          <w:rFonts w:ascii="Times New Roman" w:eastAsia="Times New Roman" w:hAnsi="Times New Roman" w:cs="Times New Roman"/>
+          <w:b/>
+          <w:bCs/>
+          <w:sz w:val="24"/>
+          <w:szCs w:val="24"/>
+        </w:rPr>
+      </w:pPr>
+      <w:r>
+        <w:rPr>
+          <w:rFonts w:ascii="Times New Roman" w:eastAsia="Times New Roman" w:hAnsi="Times New Roman" w:cs="Times New Roman"/>
+          <w:b/>
+          <w:bCs/>
+          <w:sz w:val="24"/>
+          <w:szCs w:val="24"/>
+        </w:rPr>
+        <w:lastRenderedPageBreak/>
+        <w:t>A6. Sequence Diagram</w:t>
+      </w:r>
       <w:bookmarkStart w:id="0" w:name="_GoBack"/>
+      <w:r>
+        <w:rPr>
+          <w:rFonts w:ascii="Times New Roman" w:eastAsia="Times New Roman" w:hAnsi="Times New Roman" w:cs="Times New Roman"/>
+          <w:b/>
+          <w:bCs/>
+          <w:noProof/>
+          <w:sz w:val="24"/>
+          <w:szCs w:val="24"/>
+        </w:rPr>
+        <w:lastRenderedPageBreak/>
+        <w:drawing>
+          <wp:inline distT="0" distB="0" distL="0" distR="0" wp14:anchorId="3E0628D7" wp14:editId="434A8C6F">
+            <wp:extent cx="5521325" cy="8229600"/>
+            <wp:effectExtent l="0" t="0" r="3175" b="0"/>
+            <wp:docPr id="5" name="Picture 5" descr="A screenshot of a cell phone&#10;&#10;Description automatically generated"/>
+            <wp:cNvGraphicFramePr>
+              <a:graphicFrameLocks xmlns:a="http://schemas.openxmlformats.org/drawingml/2006/main" noChangeAspect="1"/>
+            </wp:cNvGraphicFramePr>
+            <a:graphic xmlns:a="http://schemas.openxmlformats.org/drawingml/2006/main">
+              <a:graphicData uri="http://schemas.openxmlformats.org/drawingml/2006/picture">
+                <pic:pic xmlns:pic="http://schemas.openxmlformats.org/drawingml/2006/picture">
+                  <pic:nvPicPr>
+                    <pic:cNvPr id="5" name="SequenceDiagramEmp.png"/>
+                    <pic:cNvPicPr/>
+                  </pic:nvPicPr>
+                  <pic:blipFill>
+                    <a:blip r:embed="rId9">
+                      <a:extLst>
+                        <a:ext uri="{28A0092B-C50C-407E-A947-70E740481C1C}">
+                          <a14:useLocalDpi xmlns:a14="http://schemas.microsoft.com/office/drawing/2010/main" val="0"/>
+                        </a:ext>
+                      </a:extLst>
+                    </a:blip>
+                    <a:stretch>
+                      <a:fillRect/>
+                    </a:stretch>
+                  </pic:blipFill>
+                  <pic:spPr>
+                    <a:xfrm>
+                      <a:off x="0" y="0"/>
+                      <a:ext cx="5521325" cy="8229600"/>
+                    </a:xfrm>
+                    <a:prstGeom prst="rect">
+                      <a:avLst/>
+                    </a:prstGeom>
+                  </pic:spPr>
+                </pic:pic>
+              </a:graphicData>
+            </a:graphic>
+          </wp:inline>
+        </w:drawing>
+      </w:r>
       <w:bookmarkEnd w:id="0"/>
     </w:p>
     <w:p>

</xml_diff>

<commit_message>
Signed-off-by: Matthew Malzahn <mattjmalzahn96@outlook.com>
</commit_message>
<xml_diff>
--- a/docs/Specifications Document CSC490.docx
+++ b/docs/Specifications Document CSC490.docx
@@ -1019,10 +1019,30 @@
           <w:sz w:val="24"/>
           <w:szCs w:val="24"/>
         </w:rPr>
-        <w:lastRenderedPageBreak/>
         <w:t>A6. Sequence Diagram</w:t>
       </w:r>
-      <w:bookmarkStart w:id="0" w:name="_GoBack"/>
+      <w:r>
+        <w:rPr>
+          <w:rFonts w:ascii="Times New Roman" w:eastAsia="Times New Roman" w:hAnsi="Times New Roman" w:cs="Times New Roman"/>
+          <w:b/>
+          <w:bCs/>
+          <w:sz w:val="24"/>
+          <w:szCs w:val="24"/>
+        </w:rPr>
+        <w:t xml:space="preserve"> (employee)</w:t>
+      </w:r>
+    </w:p>
+    <w:p>
+      <w:pPr>
+        <w:spacing w:line="480" w:lineRule="auto"/>
+        <w:rPr>
+          <w:rFonts w:ascii="Times New Roman" w:eastAsia="Times New Roman" w:hAnsi="Times New Roman" w:cs="Times New Roman"/>
+          <w:b/>
+          <w:bCs/>
+          <w:sz w:val="24"/>
+          <w:szCs w:val="24"/>
+        </w:rPr>
+      </w:pPr>
       <w:r>
         <w:rPr>
           <w:rFonts w:ascii="Times New Roman" w:eastAsia="Times New Roman" w:hAnsi="Times New Roman" w:cs="Times New Roman"/>
@@ -1064,6 +1084,82 @@
                     <a:xfrm>
                       <a:off x="0" y="0"/>
                       <a:ext cx="5521325" cy="8229600"/>
+                    </a:xfrm>
+                    <a:prstGeom prst="rect">
+                      <a:avLst/>
+                    </a:prstGeom>
+                  </pic:spPr>
+                </pic:pic>
+              </a:graphicData>
+            </a:graphic>
+          </wp:inline>
+        </w:drawing>
+      </w:r>
+    </w:p>
+    <w:p>
+      <w:pPr>
+        <w:spacing w:line="480" w:lineRule="auto"/>
+        <w:rPr>
+          <w:rFonts w:ascii="Times New Roman" w:eastAsia="Times New Roman" w:hAnsi="Times New Roman" w:cs="Times New Roman"/>
+          <w:b/>
+          <w:bCs/>
+          <w:sz w:val="24"/>
+          <w:szCs w:val="24"/>
+        </w:rPr>
+      </w:pPr>
+      <w:r>
+        <w:rPr>
+          <w:rFonts w:ascii="Times New Roman" w:eastAsia="Times New Roman" w:hAnsi="Times New Roman" w:cs="Times New Roman"/>
+          <w:b/>
+          <w:bCs/>
+          <w:sz w:val="24"/>
+          <w:szCs w:val="24"/>
+        </w:rPr>
+        <w:lastRenderedPageBreak/>
+        <w:t>A7. Sequence Diagram (manager)</w:t>
+      </w:r>
+      <w:bookmarkStart w:id="0" w:name="_GoBack"/>
+      <w:r>
+        <w:rPr>
+          <w:rFonts w:ascii="Times New Roman" w:eastAsia="Times New Roman" w:hAnsi="Times New Roman" w:cs="Times New Roman"/>
+          <w:b/>
+          <w:bCs/>
+          <w:noProof/>
+          <w:sz w:val="24"/>
+          <w:szCs w:val="24"/>
+        </w:rPr>
+        <w:lastRenderedPageBreak/>
+        <w:drawing>
+          <wp:inline distT="0" distB="0" distL="0" distR="0" wp14:anchorId="5C60E96A" wp14:editId="0978F0D9">
+            <wp:extent cx="4025265" cy="8229600"/>
+            <wp:effectExtent l="0" t="0" r="0" b="0"/>
+            <wp:docPr id="6" name="Picture 6" descr="A screenshot of a cell phone&#10;&#10;Description automatically generated"/>
+            <wp:cNvGraphicFramePr>
+              <a:graphicFrameLocks xmlns:a="http://schemas.openxmlformats.org/drawingml/2006/main" noChangeAspect="1"/>
+            </wp:cNvGraphicFramePr>
+            <a:graphic xmlns:a="http://schemas.openxmlformats.org/drawingml/2006/main">
+              <a:graphicData uri="http://schemas.openxmlformats.org/drawingml/2006/picture">
+                <pic:pic xmlns:pic="http://schemas.openxmlformats.org/drawingml/2006/picture">
+                  <pic:nvPicPr>
+                    <pic:cNvPr id="6" name="managersequencediagram.png"/>
+                    <pic:cNvPicPr/>
+                  </pic:nvPicPr>
+                  <pic:blipFill>
+                    <a:blip r:embed="rId10">
+                      <a:extLst>
+                        <a:ext uri="{28A0092B-C50C-407E-A947-70E740481C1C}">
+                          <a14:useLocalDpi xmlns:a14="http://schemas.microsoft.com/office/drawing/2010/main" val="0"/>
+                        </a:ext>
+                      </a:extLst>
+                    </a:blip>
+                    <a:stretch>
+                      <a:fillRect/>
+                    </a:stretch>
+                  </pic:blipFill>
+                  <pic:spPr>
+                    <a:xfrm>
+                      <a:off x="0" y="0"/>
+                      <a:ext cx="4025265" cy="8229600"/>
                     </a:xfrm>
                     <a:prstGeom prst="rect">
                       <a:avLst/>

</xml_diff>